<commit_message>
added 3 and 4 answered study question files
</commit_message>
<xml_diff>
--- a/Study questions 2 ANSWERED.docx
+++ b/Study questions 2 ANSWERED.docx
@@ -13,8 +13,11 @@
     <w:p>
       <w:pPr>
         <w:rPr>
-          <w:b/>
-          <w:bCs/>
+          <w:rFonts w:cstheme="minorHAnsi"/>
+          <w:b/>
+          <w:bCs/>
+          <w:sz w:val="24"/>
+          <w:szCs w:val="24"/>
         </w:rPr>
       </w:pPr>
     </w:p>
@@ -22,110 +25,268 @@
       <w:pPr>
         <w:pStyle w:val="Question"/>
         <w:rPr>
-          <w:b/>
-          <w:bCs/>
-        </w:rPr>
-      </w:pPr>
-      <w:r>
-        <w:rPr>
-          <w:b/>
-          <w:bCs/>
-        </w:rPr>
-        <w:t>Why would you want to eliminate cable clutter in the computer case and how could you go abo</w:t>
-      </w:r>
-      <w:bookmarkStart w:id="0" w:name="_GoBack"/>
-      <w:bookmarkEnd w:id="0"/>
-      <w:r>
-        <w:rPr>
-          <w:b/>
-          <w:bCs/>
-        </w:rPr>
-        <w:t xml:space="preserve">ut it? </w:t>
-      </w:r>
-    </w:p>
-    <w:p>
-      <w:pPr>
-        <w:spacing w:after="0" w:line="240" w:lineRule="auto"/>
-        <w:rPr>
-          <w:rFonts w:ascii="Arial" w:hAnsi="Arial" w:cs="Arial"/>
-        </w:rPr>
-      </w:pPr>
-    </w:p>
-    <w:p>
-      <w:pPr>
-        <w:spacing w:after="0" w:line="240" w:lineRule="auto"/>
-        <w:rPr>
-          <w:rFonts w:ascii="Arial" w:hAnsi="Arial" w:cs="Arial"/>
-        </w:rPr>
-      </w:pPr>
-      <w:r>
-        <w:rPr>
-          <w:rFonts w:ascii="Arial" w:hAnsi="Arial" w:cs="Arial"/>
-        </w:rPr>
-        <w:t>To avoid interference with other components. To solve this issue a modular power supply can be used or cable ties to keep them in place.</w:t>
-      </w:r>
-    </w:p>
-    <w:p>
-      <w:pPr>
-        <w:spacing w:after="0" w:line="240" w:lineRule="auto"/>
-        <w:rPr>
-          <w:rFonts w:ascii="Arial" w:hAnsi="Arial" w:cs="Arial"/>
-        </w:rPr>
-      </w:pPr>
-    </w:p>
-    <w:p>
-      <w:pPr>
-        <w:spacing w:after="0" w:line="240" w:lineRule="auto"/>
-        <w:rPr>
-          <w:rFonts w:ascii="Arial" w:hAnsi="Arial" w:cs="Arial"/>
+          <w:rFonts w:asciiTheme="minorHAnsi" w:hAnsiTheme="minorHAnsi" w:cstheme="minorHAnsi"/>
+          <w:b/>
+          <w:bCs/>
+          <w:sz w:val="24"/>
+          <w:szCs w:val="24"/>
+        </w:rPr>
+      </w:pPr>
+      <w:r>
+        <w:rPr>
+          <w:rFonts w:asciiTheme="minorHAnsi" w:hAnsiTheme="minorHAnsi" w:cstheme="minorHAnsi"/>
+          <w:b/>
+          <w:bCs/>
+          <w:sz w:val="24"/>
+          <w:szCs w:val="24"/>
+        </w:rPr>
+        <w:t xml:space="preserve">Why would you want to eliminate cable clutter in the computer case and how could you go about it? </w:t>
+      </w:r>
+    </w:p>
+    <w:p>
+      <w:pPr>
+        <w:spacing w:after="0" w:line="240" w:lineRule="auto"/>
+        <w:rPr>
+          <w:rFonts w:cstheme="minorHAnsi"/>
+          <w:sz w:val="24"/>
+          <w:szCs w:val="24"/>
+        </w:rPr>
+      </w:pPr>
+      <w:r>
+        <w:rPr>
+          <w:rFonts w:cstheme="minorHAnsi"/>
+          <w:sz w:val="24"/>
+          <w:szCs w:val="24"/>
+        </w:rPr>
+        <w:t xml:space="preserve">To avoid interference with other components. </w:t>
+      </w:r>
+    </w:p>
+    <w:p>
+      <w:pPr>
+        <w:spacing w:after="0" w:line="240" w:lineRule="auto"/>
+        <w:rPr>
+          <w:rFonts w:cstheme="minorHAnsi"/>
+          <w:sz w:val="24"/>
+          <w:szCs w:val="24"/>
+        </w:rPr>
+      </w:pPr>
+      <w:r>
+        <w:rPr>
+          <w:rFonts w:cstheme="minorHAnsi"/>
+          <w:sz w:val="24"/>
+          <w:szCs w:val="24"/>
+        </w:rPr>
+        <w:t>To solve this issue a modular power supply can be used</w:t>
+      </w:r>
+      <w:r>
+        <w:rPr>
+          <w:rFonts w:cstheme="minorHAnsi"/>
+          <w:sz w:val="24"/>
+          <w:szCs w:val="24"/>
+        </w:rPr>
+        <w:t>,</w:t>
+      </w:r>
+      <w:r>
+        <w:rPr>
+          <w:rFonts w:cstheme="minorHAnsi"/>
+          <w:sz w:val="24"/>
+          <w:szCs w:val="24"/>
+        </w:rPr>
+        <w:t xml:space="preserve"> or cable ties to keep them in place.</w:t>
+      </w:r>
+    </w:p>
+    <w:p>
+      <w:pPr>
+        <w:spacing w:after="0" w:line="240" w:lineRule="auto"/>
+        <w:rPr>
+          <w:rFonts w:cstheme="minorHAnsi"/>
+          <w:sz w:val="24"/>
+          <w:szCs w:val="24"/>
         </w:rPr>
       </w:pPr>
     </w:p>
     <w:p>
       <w:pPr>
         <w:pStyle w:val="Question"/>
-      </w:pPr>
-      <w:r>
+        <w:rPr>
+          <w:rFonts w:asciiTheme="minorHAnsi" w:hAnsiTheme="minorHAnsi" w:cstheme="minorHAnsi"/>
+          <w:b/>
+          <w:bCs/>
+          <w:sz w:val="24"/>
+          <w:szCs w:val="24"/>
+        </w:rPr>
+      </w:pPr>
+      <w:r>
+        <w:rPr>
+          <w:rFonts w:asciiTheme="minorHAnsi" w:hAnsiTheme="minorHAnsi" w:cstheme="minorHAnsi"/>
+          <w:b/>
+          <w:bCs/>
+          <w:sz w:val="24"/>
+          <w:szCs w:val="24"/>
+        </w:rPr>
         <w:t xml:space="preserve">Name at least 3 types of power connectors. </w:t>
       </w:r>
     </w:p>
     <w:p>
       <w:pPr>
-        <w:spacing w:after="0" w:line="240" w:lineRule="auto"/>
-        <w:rPr>
-          <w:rFonts w:ascii="Arial" w:hAnsi="Arial" w:cs="Arial"/>
-        </w:rPr>
-      </w:pPr>
-    </w:p>
-    <w:p>
-      <w:pPr>
-        <w:spacing w:after="0" w:line="240" w:lineRule="auto"/>
-        <w:rPr>
-          <w:rFonts w:ascii="Arial" w:hAnsi="Arial" w:cs="Arial"/>
-        </w:rPr>
-      </w:pPr>
-    </w:p>
-    <w:p>
-      <w:pPr>
-        <w:spacing w:after="0" w:line="240" w:lineRule="auto"/>
-        <w:rPr>
-          <w:rFonts w:ascii="Arial" w:hAnsi="Arial" w:cs="Arial"/>
-        </w:rPr>
-      </w:pPr>
-    </w:p>
-    <w:p>
-      <w:pPr>
-        <w:spacing w:after="0" w:line="240" w:lineRule="auto"/>
-        <w:rPr>
-          <w:rFonts w:ascii="Arial" w:hAnsi="Arial" w:cs="Arial"/>
+        <w:pStyle w:val="ListParagraph"/>
+        <w:numPr>
+          <w:ilvl w:val="0"/>
+          <w:numId w:val="5"/>
+        </w:numPr>
+        <w:spacing w:after="0" w:line="240" w:lineRule="auto"/>
+        <w:rPr>
+          <w:rFonts w:cstheme="minorHAnsi"/>
+          <w:sz w:val="24"/>
+          <w:szCs w:val="24"/>
+        </w:rPr>
+      </w:pPr>
+      <w:r>
+        <w:rPr>
+          <w:rFonts w:cstheme="minorHAnsi"/>
+          <w:sz w:val="24"/>
+          <w:szCs w:val="24"/>
+        </w:rPr>
+        <w:t>Molex connector</w:t>
+      </w:r>
+    </w:p>
+    <w:p>
+      <w:pPr>
+        <w:pStyle w:val="ListParagraph"/>
+        <w:numPr>
+          <w:ilvl w:val="0"/>
+          <w:numId w:val="5"/>
+        </w:numPr>
+        <w:spacing w:after="0" w:line="240" w:lineRule="auto"/>
+        <w:rPr>
+          <w:rFonts w:cstheme="minorHAnsi"/>
+          <w:sz w:val="24"/>
+          <w:szCs w:val="24"/>
+        </w:rPr>
+      </w:pPr>
+      <w:r>
+        <w:rPr>
+          <w:rFonts w:cstheme="minorHAnsi"/>
+          <w:sz w:val="24"/>
+          <w:szCs w:val="24"/>
+        </w:rPr>
+        <w:t>Berg connector</w:t>
+      </w:r>
+    </w:p>
+    <w:p>
+      <w:pPr>
+        <w:pStyle w:val="ListParagraph"/>
+        <w:numPr>
+          <w:ilvl w:val="0"/>
+          <w:numId w:val="5"/>
+        </w:numPr>
+        <w:spacing w:after="0" w:line="240" w:lineRule="auto"/>
+        <w:rPr>
+          <w:rFonts w:cstheme="minorHAnsi"/>
+          <w:sz w:val="24"/>
+          <w:szCs w:val="24"/>
+        </w:rPr>
+      </w:pPr>
+      <w:r>
+        <w:rPr>
+          <w:rFonts w:cstheme="minorHAnsi"/>
+          <w:sz w:val="24"/>
+          <w:szCs w:val="24"/>
+        </w:rPr>
+        <w:t>20/24-pin connector</w:t>
+      </w:r>
+    </w:p>
+    <w:p>
+      <w:pPr>
+        <w:pStyle w:val="ListParagraph"/>
+        <w:numPr>
+          <w:ilvl w:val="0"/>
+          <w:numId w:val="5"/>
+        </w:numPr>
+        <w:spacing w:after="0" w:line="240" w:lineRule="auto"/>
+        <w:rPr>
+          <w:rFonts w:cstheme="minorHAnsi"/>
+          <w:sz w:val="24"/>
+          <w:szCs w:val="24"/>
+        </w:rPr>
+      </w:pPr>
+      <w:r>
+        <w:rPr>
+          <w:rFonts w:cstheme="minorHAnsi"/>
+          <w:sz w:val="24"/>
+          <w:szCs w:val="24"/>
+        </w:rPr>
+        <w:t>6/8 PCIe connector</w:t>
+      </w:r>
+    </w:p>
+    <w:p>
+      <w:pPr>
+        <w:pStyle w:val="ListParagraph"/>
+        <w:numPr>
+          <w:ilvl w:val="0"/>
+          <w:numId w:val="5"/>
+        </w:numPr>
+        <w:spacing w:after="0" w:line="240" w:lineRule="auto"/>
+        <w:rPr>
+          <w:rFonts w:cstheme="minorHAnsi"/>
+          <w:sz w:val="24"/>
+          <w:szCs w:val="24"/>
+        </w:rPr>
+      </w:pPr>
+      <w:r>
+        <w:rPr>
+          <w:rFonts w:cstheme="minorHAnsi"/>
+          <w:sz w:val="24"/>
+          <w:szCs w:val="24"/>
+        </w:rPr>
+        <w:t>S</w:t>
+      </w:r>
+      <w:r>
+        <w:rPr>
+          <w:rFonts w:cstheme="minorHAnsi"/>
+          <w:sz w:val="24"/>
+          <w:szCs w:val="24"/>
+        </w:rPr>
+        <w:t>ATA</w:t>
+      </w:r>
+      <w:r>
+        <w:rPr>
+          <w:rFonts w:cstheme="minorHAnsi"/>
+          <w:sz w:val="24"/>
+          <w:szCs w:val="24"/>
+        </w:rPr>
+        <w:t xml:space="preserve"> connector</w:t>
+      </w:r>
+    </w:p>
+    <w:p>
+      <w:pPr>
+        <w:spacing w:after="0" w:line="240" w:lineRule="auto"/>
+        <w:rPr>
+          <w:rFonts w:cstheme="minorHAnsi"/>
+          <w:sz w:val="24"/>
+          <w:szCs w:val="24"/>
         </w:rPr>
       </w:pPr>
     </w:p>
     <w:p>
       <w:pPr>
         <w:pStyle w:val="Question"/>
-      </w:pPr>
-      <w:r>
+        <w:rPr>
+          <w:rFonts w:asciiTheme="minorHAnsi" w:hAnsiTheme="minorHAnsi" w:cstheme="minorHAnsi"/>
+          <w:b/>
+          <w:bCs/>
+          <w:sz w:val="24"/>
+          <w:szCs w:val="24"/>
+        </w:rPr>
+      </w:pPr>
+      <w:r>
+        <w:rPr>
+          <w:rFonts w:asciiTheme="minorHAnsi" w:hAnsiTheme="minorHAnsi" w:cstheme="minorHAnsi"/>
+          <w:b/>
+          <w:bCs/>
+          <w:sz w:val="24"/>
+          <w:szCs w:val="24"/>
+        </w:rPr>
         <w:t>What is an I/O connector plate and where does is go?</w:t>
       </w:r>
     </w:p>
@@ -133,40 +294,116 @@
       <w:pPr>
         <w:spacing w:after="0" w:line="240" w:lineRule="auto"/>
         <w:rPr>
-          <w:rFonts w:ascii="Arial" w:hAnsi="Arial" w:cs="Arial"/>
-        </w:rPr>
-      </w:pPr>
-    </w:p>
-    <w:p>
-      <w:pPr>
-        <w:spacing w:after="0" w:line="240" w:lineRule="auto"/>
-        <w:rPr>
-          <w:rFonts w:ascii="Arial" w:hAnsi="Arial" w:cs="Arial"/>
-        </w:rPr>
-      </w:pPr>
-    </w:p>
-    <w:p>
-      <w:pPr>
-        <w:spacing w:after="0" w:line="240" w:lineRule="auto"/>
-        <w:rPr>
-          <w:rFonts w:ascii="Arial" w:hAnsi="Arial" w:cs="Arial"/>
+          <w:rFonts w:cstheme="minorHAnsi"/>
+          <w:b/>
+          <w:bCs/>
+          <w:sz w:val="24"/>
+          <w:szCs w:val="24"/>
+        </w:rPr>
+      </w:pPr>
+      <w:r>
+        <w:rPr>
+          <w:rFonts w:cstheme="minorHAnsi"/>
+          <w:color w:val="454545"/>
+          <w:sz w:val="24"/>
+          <w:szCs w:val="24"/>
+          <w:shd w:val="clear" w:color="auto" w:fill="FFFFFF"/>
+        </w:rPr>
+        <w:t xml:space="preserve">It is a </w:t>
+      </w:r>
+      <w:r>
+        <w:rPr>
+          <w:rFonts w:cstheme="minorHAnsi"/>
+          <w:color w:val="454545"/>
+          <w:sz w:val="24"/>
+          <w:szCs w:val="24"/>
+          <w:shd w:val="clear" w:color="auto" w:fill="FFFFFF"/>
+        </w:rPr>
+        <w:t xml:space="preserve">thin removable metal plate that protects </w:t>
+      </w:r>
+      <w:r>
+        <w:rPr>
+          <w:rFonts w:cstheme="minorHAnsi"/>
+          <w:color w:val="454545"/>
+          <w:sz w:val="24"/>
+          <w:szCs w:val="24"/>
+          <w:shd w:val="clear" w:color="auto" w:fill="FFFFFF"/>
+        </w:rPr>
+        <w:t>and keeps the</w:t>
+      </w:r>
+      <w:r>
+        <w:rPr>
+          <w:rFonts w:cstheme="minorHAnsi"/>
+          <w:color w:val="454545"/>
+          <w:sz w:val="24"/>
+          <w:szCs w:val="24"/>
+          <w:shd w:val="clear" w:color="auto" w:fill="FFFFFF"/>
+        </w:rPr>
+        <w:t xml:space="preserve"> I/O </w:t>
+      </w:r>
+      <w:r>
+        <w:rPr>
+          <w:rFonts w:cstheme="minorHAnsi"/>
+          <w:color w:val="454545"/>
+          <w:sz w:val="24"/>
+          <w:szCs w:val="24"/>
+          <w:shd w:val="clear" w:color="auto" w:fill="FFFFFF"/>
+        </w:rPr>
+        <w:t>ports in place. It goes at the back of the case.</w:t>
+      </w:r>
+    </w:p>
+    <w:p>
+      <w:pPr>
+        <w:spacing w:after="0" w:line="240" w:lineRule="auto"/>
+        <w:rPr>
+          <w:rFonts w:cstheme="minorHAnsi"/>
+          <w:b/>
+          <w:bCs/>
+          <w:sz w:val="24"/>
+          <w:szCs w:val="24"/>
         </w:rPr>
       </w:pPr>
     </w:p>
     <w:p>
       <w:pPr>
         <w:pStyle w:val="Question"/>
+        <w:rPr>
+          <w:rFonts w:asciiTheme="minorHAnsi" w:hAnsiTheme="minorHAnsi" w:cstheme="minorHAnsi"/>
+          <w:b/>
+          <w:bCs/>
+          <w:sz w:val="24"/>
+          <w:szCs w:val="24"/>
+        </w:rPr>
       </w:pPr>
       <w:r>
         <w:rPr>
           <w:rStyle w:val="QuestionChar"/>
+          <w:rFonts w:asciiTheme="minorHAnsi" w:hAnsiTheme="minorHAnsi" w:cstheme="minorHAnsi"/>
+          <w:b/>
+          <w:bCs/>
+          <w:sz w:val="24"/>
+          <w:szCs w:val="24"/>
         </w:rPr>
         <w:t>Why should you think twice before unplugging the front panel connectors from the</w:t>
       </w:r>
       <w:r>
+        <w:rPr>
+          <w:rFonts w:asciiTheme="minorHAnsi" w:hAnsiTheme="minorHAnsi" w:cstheme="minorHAnsi"/>
+          <w:b/>
+          <w:bCs/>
+          <w:sz w:val="24"/>
+          <w:szCs w:val="24"/>
+        </w:rPr>
         <w:t xml:space="preserve"> motherb</w:t>
       </w:r>
       <w:r>
+        <w:rPr>
+          <w:rFonts w:asciiTheme="minorHAnsi" w:hAnsiTheme="minorHAnsi" w:cstheme="minorHAnsi"/>
+          <w:b/>
+          <w:bCs/>
+          <w:sz w:val="24"/>
+          <w:szCs w:val="24"/>
+        </w:rPr>
         <w:t xml:space="preserve">oard? </w:t>
       </w:r>
     </w:p>
@@ -174,37 +411,68 @@
       <w:pPr>
         <w:spacing w:after="0" w:line="240" w:lineRule="auto"/>
         <w:rPr>
-          <w:rFonts w:ascii="Arial" w:hAnsi="Arial" w:cs="Arial"/>
-        </w:rPr>
-      </w:pPr>
-    </w:p>
-    <w:p>
-      <w:pPr>
-        <w:spacing w:after="0" w:line="240" w:lineRule="auto"/>
-        <w:rPr>
-          <w:rFonts w:ascii="Arial" w:hAnsi="Arial" w:cs="Arial"/>
-        </w:rPr>
-      </w:pPr>
-    </w:p>
-    <w:p>
-      <w:pPr>
-        <w:spacing w:after="0" w:line="240" w:lineRule="auto"/>
-        <w:rPr>
-          <w:rFonts w:ascii="Arial" w:hAnsi="Arial" w:cs="Arial"/>
+          <w:rFonts w:cstheme="minorHAnsi"/>
+          <w:b/>
+          <w:bCs/>
+          <w:sz w:val="24"/>
+          <w:szCs w:val="24"/>
+        </w:rPr>
+      </w:pPr>
+    </w:p>
+    <w:p>
+      <w:pPr>
+        <w:spacing w:after="0" w:line="240" w:lineRule="auto"/>
+        <w:rPr>
+          <w:rFonts w:cstheme="minorHAnsi"/>
+          <w:b/>
+          <w:bCs/>
+          <w:sz w:val="24"/>
+          <w:szCs w:val="24"/>
+        </w:rPr>
+      </w:pPr>
+    </w:p>
+    <w:p>
+      <w:pPr>
+        <w:spacing w:after="0" w:line="240" w:lineRule="auto"/>
+        <w:rPr>
+          <w:rFonts w:cstheme="minorHAnsi"/>
+          <w:b/>
+          <w:bCs/>
+          <w:sz w:val="24"/>
+          <w:szCs w:val="24"/>
         </w:rPr>
       </w:pPr>
     </w:p>
     <w:p>
       <w:pPr>
         <w:pStyle w:val="Question"/>
+        <w:rPr>
+          <w:rFonts w:asciiTheme="minorHAnsi" w:hAnsiTheme="minorHAnsi" w:cstheme="minorHAnsi"/>
+          <w:b/>
+          <w:bCs/>
+          <w:sz w:val="24"/>
+          <w:szCs w:val="24"/>
+        </w:rPr>
       </w:pPr>
       <w:r>
         <w:rPr>
           <w:rStyle w:val="QuestionChar"/>
+          <w:rFonts w:asciiTheme="minorHAnsi" w:hAnsiTheme="minorHAnsi" w:cstheme="minorHAnsi"/>
+          <w:b/>
+          <w:bCs/>
+          <w:sz w:val="24"/>
+          <w:szCs w:val="24"/>
         </w:rPr>
         <w:t>Which type of motherboard expansion slot has four types ranging from x1 to x16</w:t>
       </w:r>
       <w:r>
+        <w:rPr>
+          <w:rFonts w:asciiTheme="minorHAnsi" w:hAnsiTheme="minorHAnsi" w:cstheme="minorHAnsi"/>
+          <w:b/>
+          <w:bCs/>
+          <w:sz w:val="24"/>
+          <w:szCs w:val="24"/>
+        </w:rPr>
         <w:t xml:space="preserve"> with each type having a different length of expansion slot?</w:t>
       </w:r>
     </w:p>
@@ -212,118 +480,261 @@
       <w:pPr>
         <w:spacing w:after="0" w:line="240" w:lineRule="auto"/>
         <w:rPr>
-          <w:rFonts w:ascii="Arial" w:hAnsi="Arial" w:cs="Arial"/>
-        </w:rPr>
-      </w:pPr>
-    </w:p>
-    <w:p>
-      <w:pPr>
-        <w:spacing w:after="0" w:line="240" w:lineRule="auto"/>
-        <w:rPr>
-          <w:rFonts w:ascii="Arial" w:hAnsi="Arial" w:cs="Arial"/>
-        </w:rPr>
-      </w:pPr>
-    </w:p>
-    <w:p>
-      <w:pPr>
-        <w:spacing w:after="0" w:line="240" w:lineRule="auto"/>
-        <w:rPr>
-          <w:rFonts w:ascii="Arial" w:hAnsi="Arial" w:cs="Arial"/>
+          <w:rFonts w:cstheme="minorHAnsi"/>
+          <w:sz w:val="24"/>
+          <w:szCs w:val="24"/>
+        </w:rPr>
+      </w:pPr>
+      <w:r>
+        <w:rPr>
+          <w:rFonts w:cstheme="minorHAnsi"/>
+          <w:sz w:val="24"/>
+          <w:szCs w:val="24"/>
+        </w:rPr>
+        <w:t>The PCI express expansion slots</w:t>
+      </w:r>
+    </w:p>
+    <w:p>
+      <w:pPr>
+        <w:spacing w:after="0" w:line="240" w:lineRule="auto"/>
+        <w:rPr>
+          <w:rFonts w:cstheme="minorHAnsi"/>
+          <w:b/>
+          <w:bCs/>
+          <w:sz w:val="24"/>
+          <w:szCs w:val="24"/>
         </w:rPr>
       </w:pPr>
     </w:p>
     <w:p>
       <w:pPr>
         <w:pStyle w:val="Question"/>
-      </w:pPr>
-      <w:r>
+        <w:rPr>
+          <w:rFonts w:asciiTheme="minorHAnsi" w:hAnsiTheme="minorHAnsi" w:cstheme="minorHAnsi"/>
+          <w:b/>
+          <w:bCs/>
+          <w:sz w:val="24"/>
+          <w:szCs w:val="24"/>
+        </w:rPr>
+      </w:pPr>
+      <w:r>
+        <w:rPr>
+          <w:rFonts w:asciiTheme="minorHAnsi" w:hAnsiTheme="minorHAnsi" w:cstheme="minorHAnsi"/>
+          <w:b/>
+          <w:bCs/>
+          <w:sz w:val="24"/>
+          <w:szCs w:val="24"/>
+        </w:rPr>
         <w:t xml:space="preserve">What do the following acronyms stand for? </w:t>
       </w:r>
     </w:p>
     <w:p>
       <w:pPr>
         <w:spacing w:after="0" w:line="240" w:lineRule="auto"/>
-        <w:rPr>
-          <w:rFonts w:ascii="Arial" w:hAnsi="Arial" w:cs="Arial"/>
-        </w:rPr>
-      </w:pPr>
-    </w:p>
-    <w:p>
-      <w:pPr>
-        <w:spacing w:after="0" w:line="240" w:lineRule="auto"/>
         <w:ind w:left="720"/>
         <w:rPr>
-          <w:rFonts w:ascii="Arial" w:eastAsia="Arial" w:hAnsi="Arial" w:cs="Arial"/>
-        </w:rPr>
-      </w:pPr>
-      <w:r>
-        <w:rPr>
-          <w:rFonts w:ascii="Arial" w:eastAsia="Arial" w:hAnsi="Arial" w:cs="Arial"/>
+          <w:rFonts w:eastAsia="Arial" w:cstheme="minorHAnsi"/>
+          <w:sz w:val="24"/>
+          <w:szCs w:val="24"/>
+        </w:rPr>
+      </w:pPr>
+      <w:r>
+        <w:rPr>
+          <w:rFonts w:eastAsia="Arial" w:cstheme="minorHAnsi"/>
+          <w:sz w:val="24"/>
+          <w:szCs w:val="24"/>
         </w:rPr>
         <w:t>POST</w:t>
       </w:r>
+      <w:r>
+        <w:rPr>
+          <w:rFonts w:eastAsia="Arial" w:cstheme="minorHAnsi"/>
+          <w:sz w:val="24"/>
+          <w:szCs w:val="24"/>
+        </w:rPr>
+        <w:t>:</w:t>
+      </w:r>
+      <w:r>
+        <w:rPr>
+          <w:rStyle w:val="Header"/>
+          <w:rFonts w:cstheme="minorHAnsi"/>
+          <w:sz w:val="24"/>
+          <w:szCs w:val="24"/>
+          <w:shd w:val="clear" w:color="auto" w:fill="FFFFFF"/>
+        </w:rPr>
+        <w:t xml:space="preserve"> </w:t>
+      </w:r>
+      <w:r>
+        <w:rPr>
+          <w:rStyle w:val="normaltextrun"/>
+          <w:rFonts w:cstheme="minorHAnsi"/>
+          <w:sz w:val="24"/>
+          <w:szCs w:val="24"/>
+          <w:shd w:val="clear" w:color="auto" w:fill="FFFFFF"/>
+        </w:rPr>
+        <w:t xml:space="preserve">Power </w:t>
+      </w:r>
+      <w:proofErr w:type="gramStart"/>
+      <w:r>
+        <w:rPr>
+          <w:rStyle w:val="normaltextrun"/>
+          <w:rFonts w:cstheme="minorHAnsi"/>
+          <w:sz w:val="24"/>
+          <w:szCs w:val="24"/>
+          <w:shd w:val="clear" w:color="auto" w:fill="FFFFFF"/>
+        </w:rPr>
+        <w:t>On</w:t>
+      </w:r>
+      <w:proofErr w:type="gramEnd"/>
+      <w:r>
+        <w:rPr>
+          <w:rStyle w:val="normaltextrun"/>
+          <w:rFonts w:cstheme="minorHAnsi"/>
+          <w:sz w:val="24"/>
+          <w:szCs w:val="24"/>
+          <w:shd w:val="clear" w:color="auto" w:fill="FFFFFF"/>
+        </w:rPr>
+        <w:t> </w:t>
+      </w:r>
+      <w:proofErr w:type="spellStart"/>
+      <w:r>
+        <w:rPr>
+          <w:rStyle w:val="contextualspellingandgrammarerror"/>
+          <w:rFonts w:cstheme="minorHAnsi"/>
+          <w:sz w:val="24"/>
+          <w:szCs w:val="24"/>
+          <w:shd w:val="clear" w:color="auto" w:fill="FFFFFF"/>
+        </w:rPr>
+        <w:t>Self Test</w:t>
+      </w:r>
+      <w:proofErr w:type="spellEnd"/>
+      <w:r>
+        <w:rPr>
+          <w:rStyle w:val="eop"/>
+          <w:rFonts w:cstheme="minorHAnsi"/>
+          <w:sz w:val="24"/>
+          <w:szCs w:val="24"/>
+          <w:shd w:val="clear" w:color="auto" w:fill="FFFFFF"/>
+        </w:rPr>
+        <w:t> </w:t>
+      </w:r>
     </w:p>
     <w:p>
       <w:pPr>
         <w:spacing w:after="0" w:line="240" w:lineRule="auto"/>
         <w:ind w:left="720"/>
         <w:rPr>
-          <w:rFonts w:ascii="Arial" w:hAnsi="Arial" w:cs="Arial"/>
-        </w:rPr>
-      </w:pPr>
+          <w:rFonts w:eastAsia="Arial" w:cstheme="minorHAnsi"/>
+          <w:sz w:val="24"/>
+          <w:szCs w:val="24"/>
+        </w:rPr>
+      </w:pPr>
+      <w:r>
+        <w:rPr>
+          <w:rFonts w:eastAsia="Arial" w:cstheme="minorHAnsi"/>
+          <w:sz w:val="24"/>
+          <w:szCs w:val="24"/>
+        </w:rPr>
+        <w:t>BIOS</w:t>
+      </w:r>
+      <w:r>
+        <w:rPr>
+          <w:rFonts w:eastAsia="Arial" w:cstheme="minorHAnsi"/>
+          <w:sz w:val="24"/>
+          <w:szCs w:val="24"/>
+        </w:rPr>
+        <w:t xml:space="preserve">: </w:t>
+      </w:r>
+      <w:r>
+        <w:rPr>
+          <w:rStyle w:val="normaltextrun"/>
+          <w:rFonts w:cstheme="minorHAnsi"/>
+          <w:sz w:val="24"/>
+          <w:szCs w:val="24"/>
+          <w:bdr w:val="none" w:sz="0" w:space="0" w:color="auto" w:frame="1"/>
+        </w:rPr>
+        <w:t>Basic Input and Output System</w:t>
+      </w:r>
     </w:p>
     <w:p>
       <w:pPr>
         <w:spacing w:after="0" w:line="240" w:lineRule="auto"/>
         <w:ind w:left="720"/>
         <w:rPr>
-          <w:rFonts w:ascii="Arial" w:eastAsia="Arial" w:hAnsi="Arial" w:cs="Arial"/>
-        </w:rPr>
-      </w:pPr>
-      <w:r>
-        <w:rPr>
-          <w:rFonts w:ascii="Arial" w:eastAsia="Arial" w:hAnsi="Arial" w:cs="Arial"/>
-        </w:rPr>
-        <w:t>BIOS</w:t>
-      </w:r>
-    </w:p>
-    <w:p>
-      <w:pPr>
-        <w:spacing w:after="0" w:line="240" w:lineRule="auto"/>
-        <w:ind w:left="720"/>
-        <w:rPr>
-          <w:rFonts w:ascii="Arial" w:hAnsi="Arial" w:cs="Arial"/>
-        </w:rPr>
-      </w:pPr>
-    </w:p>
-    <w:p>
-      <w:pPr>
-        <w:spacing w:after="0" w:line="240" w:lineRule="auto"/>
-        <w:ind w:left="720"/>
-        <w:rPr>
-          <w:rFonts w:ascii="Arial" w:eastAsia="Arial" w:hAnsi="Arial" w:cs="Arial"/>
-        </w:rPr>
-      </w:pPr>
-      <w:r>
-        <w:rPr>
-          <w:rFonts w:ascii="Arial" w:eastAsia="Arial" w:hAnsi="Arial" w:cs="Arial"/>
+          <w:rFonts w:eastAsia="Arial" w:cstheme="minorHAnsi"/>
+          <w:sz w:val="24"/>
+          <w:szCs w:val="24"/>
+        </w:rPr>
+      </w:pPr>
+      <w:r>
+        <w:rPr>
+          <w:rFonts w:eastAsia="Arial" w:cstheme="minorHAnsi"/>
+          <w:sz w:val="24"/>
+          <w:szCs w:val="24"/>
         </w:rPr>
         <w:t>UEFI</w:t>
       </w:r>
-    </w:p>
-    <w:p>
-      <w:pPr>
-        <w:spacing w:after="0" w:line="240" w:lineRule="auto"/>
-        <w:rPr>
-          <w:rFonts w:ascii="Arial" w:hAnsi="Arial" w:cs="Arial"/>
+      <w:r>
+        <w:rPr>
+          <w:rFonts w:eastAsia="Arial" w:cstheme="minorHAnsi"/>
+          <w:sz w:val="24"/>
+          <w:szCs w:val="24"/>
+        </w:rPr>
+        <w:t xml:space="preserve">: </w:t>
+      </w:r>
+      <w:r>
+        <w:rPr>
+          <w:rFonts w:cstheme="minorHAnsi"/>
+          <w:sz w:val="24"/>
+          <w:szCs w:val="24"/>
+          <w:shd w:val="clear" w:color="auto" w:fill="FFFFFF"/>
+        </w:rPr>
+        <w:t> </w:t>
+      </w:r>
+      <w:r>
+        <w:rPr>
+          <w:rStyle w:val="Emphasis"/>
+          <w:rFonts w:cstheme="minorHAnsi"/>
+          <w:i w:val="0"/>
+          <w:iCs w:val="0"/>
+          <w:sz w:val="24"/>
+          <w:szCs w:val="24"/>
+          <w:shd w:val="clear" w:color="auto" w:fill="FFFFFF"/>
+        </w:rPr>
+        <w:t>Unified Extensible Firmware Interface</w:t>
+      </w:r>
+    </w:p>
+    <w:p>
+      <w:pPr>
+        <w:spacing w:after="0" w:line="240" w:lineRule="auto"/>
+        <w:rPr>
+          <w:rFonts w:cstheme="minorHAnsi"/>
+          <w:b/>
+          <w:bCs/>
+          <w:sz w:val="24"/>
+          <w:szCs w:val="24"/>
         </w:rPr>
       </w:pPr>
     </w:p>
     <w:p>
       <w:pPr>
         <w:pStyle w:val="Question"/>
-      </w:pPr>
-      <w:r>
+        <w:rPr>
+          <w:rFonts w:asciiTheme="minorHAnsi" w:hAnsiTheme="minorHAnsi" w:cstheme="minorHAnsi"/>
+          <w:b/>
+          <w:bCs/>
+          <w:sz w:val="24"/>
+          <w:szCs w:val="24"/>
+        </w:rPr>
+      </w:pPr>
+      <w:r>
+        <w:rPr>
+          <w:rFonts w:asciiTheme="minorHAnsi" w:hAnsiTheme="minorHAnsi" w:cstheme="minorHAnsi"/>
+          <w:b/>
+          <w:bCs/>
+          <w:sz w:val="24"/>
+          <w:szCs w:val="24"/>
+        </w:rPr>
         <w:t xml:space="preserve">How does the POST indicate an error? </w:t>
       </w:r>
     </w:p>
@@ -331,127 +742,351 @@
       <w:pPr>
         <w:spacing w:after="0" w:line="240" w:lineRule="auto"/>
         <w:rPr>
-          <w:rFonts w:ascii="Arial" w:hAnsi="Arial" w:cs="Arial"/>
-        </w:rPr>
-      </w:pPr>
-    </w:p>
-    <w:p>
-      <w:pPr>
-        <w:spacing w:after="0" w:line="240" w:lineRule="auto"/>
-        <w:rPr>
-          <w:rFonts w:ascii="Arial" w:hAnsi="Arial" w:cs="Arial"/>
-        </w:rPr>
-      </w:pPr>
-    </w:p>
-    <w:p>
-      <w:pPr>
-        <w:spacing w:after="0" w:line="240" w:lineRule="auto"/>
-        <w:rPr>
-          <w:rFonts w:ascii="Arial" w:hAnsi="Arial" w:cs="Arial"/>
+          <w:rFonts w:cstheme="minorHAnsi"/>
+          <w:sz w:val="24"/>
+          <w:szCs w:val="24"/>
+          <w:shd w:val="clear" w:color="auto" w:fill="FFFFFF"/>
+        </w:rPr>
+      </w:pPr>
+      <w:r>
+        <w:rPr>
+          <w:rFonts w:cstheme="minorHAnsi"/>
+          <w:sz w:val="24"/>
+          <w:szCs w:val="24"/>
+          <w:shd w:val="clear" w:color="auto" w:fill="FFFFFF"/>
+        </w:rPr>
+        <w:t>It issues a number of short beeps.</w:t>
+      </w:r>
+    </w:p>
+    <w:p>
+      <w:pPr>
+        <w:spacing w:after="0" w:line="240" w:lineRule="auto"/>
+        <w:rPr>
+          <w:rFonts w:cstheme="minorHAnsi"/>
+          <w:b/>
+          <w:bCs/>
+          <w:sz w:val="24"/>
+          <w:szCs w:val="24"/>
         </w:rPr>
       </w:pPr>
     </w:p>
     <w:p>
       <w:pPr>
         <w:pStyle w:val="Question"/>
-      </w:pPr>
-      <w:r>
+        <w:rPr>
+          <w:rFonts w:asciiTheme="minorHAnsi" w:hAnsiTheme="minorHAnsi" w:cstheme="minorHAnsi"/>
+          <w:b/>
+          <w:bCs/>
+          <w:sz w:val="24"/>
+          <w:szCs w:val="24"/>
+        </w:rPr>
+      </w:pPr>
+      <w:r>
+        <w:rPr>
+          <w:rFonts w:asciiTheme="minorHAnsi" w:hAnsiTheme="minorHAnsi" w:cstheme="minorHAnsi"/>
+          <w:b/>
+          <w:bCs/>
+          <w:sz w:val="24"/>
+          <w:szCs w:val="24"/>
+        </w:rPr>
         <w:t xml:space="preserve">What is the function of the BIOS? </w:t>
       </w:r>
     </w:p>
     <w:p>
       <w:pPr>
         <w:spacing w:after="0" w:line="240" w:lineRule="auto"/>
-      </w:pPr>
-    </w:p>
-    <w:p>
-      <w:pPr>
-        <w:spacing w:after="0" w:line="240" w:lineRule="auto"/>
-      </w:pPr>
-    </w:p>
-    <w:p>
-      <w:pPr>
-        <w:spacing w:after="0" w:line="240" w:lineRule="auto"/>
-        <w:rPr>
-          <w:rFonts w:ascii="Arial" w:hAnsi="Arial" w:cs="Arial"/>
+        <w:rPr>
+          <w:rFonts w:cstheme="minorHAnsi"/>
+          <w:sz w:val="24"/>
+          <w:szCs w:val="24"/>
+          <w:shd w:val="clear" w:color="auto" w:fill="FFFFFF"/>
+        </w:rPr>
+      </w:pPr>
+      <w:r>
+        <w:rPr>
+          <w:rFonts w:cstheme="minorHAnsi"/>
+          <w:sz w:val="24"/>
+          <w:szCs w:val="24"/>
+          <w:shd w:val="clear" w:color="auto" w:fill="FFFFFF"/>
+        </w:rPr>
+        <w:t>P</w:t>
+      </w:r>
+      <w:r>
+        <w:rPr>
+          <w:rFonts w:cstheme="minorHAnsi"/>
+          <w:sz w:val="24"/>
+          <w:szCs w:val="24"/>
+          <w:shd w:val="clear" w:color="auto" w:fill="FFFFFF"/>
+        </w:rPr>
+        <w:t>erforms a check on all internal components</w:t>
+      </w:r>
+    </w:p>
+    <w:p>
+      <w:pPr>
+        <w:spacing w:after="0" w:line="240" w:lineRule="auto"/>
+        <w:rPr>
+          <w:rFonts w:cstheme="minorHAnsi"/>
+          <w:b/>
+          <w:bCs/>
+          <w:sz w:val="24"/>
+          <w:szCs w:val="24"/>
         </w:rPr>
       </w:pPr>
     </w:p>
     <w:p>
       <w:pPr>
         <w:pStyle w:val="Question"/>
-      </w:pPr>
-      <w:r>
+        <w:rPr>
+          <w:rFonts w:asciiTheme="minorHAnsi" w:hAnsiTheme="minorHAnsi" w:cstheme="minorHAnsi"/>
+          <w:b/>
+          <w:bCs/>
+          <w:sz w:val="24"/>
+          <w:szCs w:val="24"/>
+        </w:rPr>
+      </w:pPr>
+      <w:r>
+        <w:rPr>
+          <w:rFonts w:asciiTheme="minorHAnsi" w:hAnsiTheme="minorHAnsi" w:cstheme="minorHAnsi"/>
+          <w:b/>
+          <w:bCs/>
+          <w:sz w:val="24"/>
+          <w:szCs w:val="24"/>
+        </w:rPr>
         <w:t xml:space="preserve">What are some (at least 3) of the main menu options of the BIOS? </w:t>
       </w:r>
     </w:p>
     <w:p>
       <w:pPr>
-        <w:spacing w:after="0" w:line="240" w:lineRule="auto"/>
-      </w:pPr>
-    </w:p>
-    <w:p/>
+        <w:rPr>
+          <w:rFonts w:cstheme="minorHAnsi"/>
+          <w:sz w:val="24"/>
+          <w:szCs w:val="24"/>
+        </w:rPr>
+      </w:pPr>
+      <w:r>
+        <w:rPr>
+          <w:rFonts w:cstheme="minorHAnsi"/>
+          <w:sz w:val="24"/>
+          <w:szCs w:val="24"/>
+        </w:rPr>
+        <w:t xml:space="preserve">* </w:t>
+      </w:r>
+      <w:r>
+        <w:rPr>
+          <w:rFonts w:cstheme="minorHAnsi"/>
+          <w:sz w:val="24"/>
+          <w:szCs w:val="24"/>
+        </w:rPr>
+        <w:t xml:space="preserve">Advanced </w:t>
+      </w:r>
+    </w:p>
+    <w:p>
+      <w:pPr>
+        <w:rPr>
+          <w:rFonts w:cstheme="minorHAnsi"/>
+          <w:sz w:val="24"/>
+          <w:szCs w:val="24"/>
+        </w:rPr>
+      </w:pPr>
+      <w:r>
+        <w:rPr>
+          <w:rFonts w:cstheme="minorHAnsi"/>
+          <w:sz w:val="24"/>
+          <w:szCs w:val="24"/>
+        </w:rPr>
+        <w:t xml:space="preserve">* </w:t>
+      </w:r>
+      <w:r>
+        <w:rPr>
+          <w:rFonts w:cstheme="minorHAnsi"/>
+          <w:sz w:val="24"/>
+          <w:szCs w:val="24"/>
+        </w:rPr>
+        <w:t xml:space="preserve">Security </w:t>
+      </w:r>
+    </w:p>
+    <w:p>
+      <w:pPr>
+        <w:rPr>
+          <w:rFonts w:cstheme="minorHAnsi"/>
+          <w:sz w:val="24"/>
+          <w:szCs w:val="24"/>
+        </w:rPr>
+      </w:pPr>
+      <w:r>
+        <w:rPr>
+          <w:rFonts w:cstheme="minorHAnsi"/>
+          <w:sz w:val="24"/>
+          <w:szCs w:val="24"/>
+        </w:rPr>
+        <w:t xml:space="preserve">* </w:t>
+      </w:r>
+      <w:r>
+        <w:rPr>
+          <w:rFonts w:cstheme="minorHAnsi"/>
+          <w:sz w:val="24"/>
+          <w:szCs w:val="24"/>
+        </w:rPr>
+        <w:t>Boot</w:t>
+      </w:r>
+    </w:p>
     <w:p>
       <w:pPr>
         <w:pStyle w:val="Question"/>
-      </w:pPr>
-      <w:r>
+        <w:rPr>
+          <w:rFonts w:asciiTheme="minorHAnsi" w:hAnsiTheme="minorHAnsi" w:cstheme="minorHAnsi"/>
+          <w:b/>
+          <w:bCs/>
+          <w:sz w:val="24"/>
+          <w:szCs w:val="24"/>
+        </w:rPr>
+      </w:pPr>
+      <w:r>
+        <w:rPr>
+          <w:rFonts w:asciiTheme="minorHAnsi" w:hAnsiTheme="minorHAnsi" w:cstheme="minorHAnsi"/>
+          <w:b/>
+          <w:bCs/>
+          <w:sz w:val="24"/>
+          <w:szCs w:val="24"/>
+        </w:rPr>
+        <w:lastRenderedPageBreak/>
         <w:t xml:space="preserve">What is firmware in the context of motherboards? </w:t>
       </w:r>
     </w:p>
     <w:p>
       <w:pPr>
         <w:rPr>
-          <w:rFonts w:ascii="Arial" w:hAnsi="Arial" w:cs="Arial"/>
-        </w:rPr>
-      </w:pPr>
-      <w:r>
-        <w:rPr>
-          <w:rFonts w:ascii="Arial" w:hAnsi="Arial" w:cs="Arial"/>
-        </w:rPr>
-        <w:br w:type="page"/>
+          <w:rFonts w:cstheme="minorHAnsi"/>
+          <w:sz w:val="24"/>
+          <w:szCs w:val="24"/>
+        </w:rPr>
+      </w:pPr>
+      <w:r>
+        <w:rPr>
+          <w:rFonts w:cstheme="minorHAnsi"/>
+          <w:sz w:val="24"/>
+          <w:szCs w:val="24"/>
+        </w:rPr>
+        <w:t xml:space="preserve">Firmware </w:t>
+      </w:r>
+      <w:r>
+        <w:rPr>
+          <w:rFonts w:cstheme="minorHAnsi"/>
+          <w:sz w:val="24"/>
+          <w:szCs w:val="24"/>
+        </w:rPr>
+        <w:t>is a type of software that has low-level control over a device’s hardware, in this case, the BIOS itself can be considered</w:t>
+      </w:r>
+      <w:r>
+        <w:rPr>
+          <w:rFonts w:cstheme="minorHAnsi"/>
+          <w:sz w:val="24"/>
+          <w:szCs w:val="24"/>
+        </w:rPr>
+        <w:t xml:space="preserve"> as</w:t>
+      </w:r>
+      <w:r>
+        <w:rPr>
+          <w:rFonts w:cstheme="minorHAnsi"/>
+          <w:sz w:val="24"/>
+          <w:szCs w:val="24"/>
+        </w:rPr>
+        <w:t xml:space="preserve"> Firmware.</w:t>
       </w:r>
     </w:p>
     <w:p>
       <w:pPr>
         <w:pStyle w:val="Question"/>
-      </w:pPr>
-      <w:r>
-        <w:lastRenderedPageBreak/>
+        <w:rPr>
+          <w:rFonts w:asciiTheme="minorHAnsi" w:hAnsiTheme="minorHAnsi" w:cstheme="minorHAnsi"/>
+          <w:b/>
+          <w:bCs/>
+          <w:sz w:val="24"/>
+          <w:szCs w:val="24"/>
+        </w:rPr>
+      </w:pPr>
+      <w:r>
+        <w:rPr>
+          <w:rFonts w:asciiTheme="minorHAnsi" w:hAnsiTheme="minorHAnsi" w:cstheme="minorHAnsi"/>
+          <w:b/>
+          <w:bCs/>
+          <w:sz w:val="24"/>
+          <w:szCs w:val="24"/>
+        </w:rPr>
         <w:t xml:space="preserve">Why is it recommended to use ‘Signed Drivers’? </w:t>
       </w:r>
     </w:p>
     <w:p>
       <w:pPr>
         <w:spacing w:after="0" w:line="240" w:lineRule="auto"/>
-      </w:pPr>
-    </w:p>
-    <w:p>
-      <w:pPr>
-        <w:spacing w:after="0" w:line="240" w:lineRule="auto"/>
-      </w:pPr>
-    </w:p>
-    <w:p>
-      <w:pPr>
-        <w:spacing w:after="0" w:line="240" w:lineRule="auto"/>
-        <w:rPr>
-          <w:rFonts w:ascii="Arial" w:hAnsi="Arial" w:cs="Arial"/>
-        </w:rPr>
-      </w:pPr>
-    </w:p>
-    <w:p>
-      <w:pPr>
-        <w:spacing w:after="0" w:line="240" w:lineRule="auto"/>
-        <w:rPr>
-          <w:rFonts w:ascii="Arial" w:hAnsi="Arial" w:cs="Arial"/>
+        <w:rPr>
+          <w:rFonts w:cstheme="minorHAnsi"/>
+          <w:sz w:val="24"/>
+          <w:szCs w:val="24"/>
+        </w:rPr>
+      </w:pPr>
+    </w:p>
+    <w:p>
+      <w:pPr>
+        <w:spacing w:after="0" w:line="240" w:lineRule="auto"/>
+        <w:rPr>
+          <w:rFonts w:cstheme="minorHAnsi"/>
+          <w:sz w:val="24"/>
+          <w:szCs w:val="24"/>
+        </w:rPr>
+      </w:pPr>
+      <w:r>
+        <w:rPr>
+          <w:rFonts w:cstheme="minorHAnsi"/>
+          <w:sz w:val="24"/>
+          <w:szCs w:val="24"/>
+        </w:rPr>
+        <w:t>Because those drivers have passed quality tests and are certified by Microsoft</w:t>
+      </w:r>
+    </w:p>
+    <w:p>
+      <w:pPr>
+        <w:spacing w:after="0" w:line="240" w:lineRule="auto"/>
+        <w:rPr>
+          <w:rFonts w:cstheme="minorHAnsi"/>
+          <w:b/>
+          <w:bCs/>
+          <w:sz w:val="24"/>
+          <w:szCs w:val="24"/>
+        </w:rPr>
+      </w:pPr>
+    </w:p>
+    <w:p>
+      <w:pPr>
+        <w:spacing w:after="0" w:line="240" w:lineRule="auto"/>
+        <w:rPr>
+          <w:rFonts w:cstheme="minorHAnsi"/>
+          <w:b/>
+          <w:bCs/>
+          <w:sz w:val="24"/>
+          <w:szCs w:val="24"/>
         </w:rPr>
       </w:pPr>
     </w:p>
     <w:p>
       <w:pPr>
         <w:pStyle w:val="Question"/>
-      </w:pPr>
-      <w:r>
+        <w:rPr>
+          <w:rFonts w:asciiTheme="minorHAnsi" w:hAnsiTheme="minorHAnsi" w:cstheme="minorHAnsi"/>
+          <w:b/>
+          <w:bCs/>
+          <w:sz w:val="24"/>
+          <w:szCs w:val="24"/>
+        </w:rPr>
+      </w:pPr>
+      <w:r>
+        <w:rPr>
+          <w:rFonts w:asciiTheme="minorHAnsi" w:hAnsiTheme="minorHAnsi" w:cstheme="minorHAnsi"/>
+          <w:b/>
+          <w:bCs/>
+          <w:sz w:val="24"/>
+          <w:szCs w:val="24"/>
+        </w:rPr>
         <w:t xml:space="preserve">What is compressed air used for in computer maintenance? </w:t>
       </w:r>
     </w:p>
@@ -459,39 +1094,61 @@
       <w:pPr>
         <w:spacing w:after="0" w:line="240" w:lineRule="auto"/>
         <w:rPr>
-          <w:rFonts w:ascii="Arial" w:hAnsi="Arial" w:cs="Arial"/>
-        </w:rPr>
-      </w:pPr>
-    </w:p>
-    <w:p>
-      <w:pPr>
-        <w:spacing w:after="0" w:line="240" w:lineRule="auto"/>
-        <w:rPr>
-          <w:rFonts w:ascii="Arial" w:hAnsi="Arial" w:cs="Arial"/>
-        </w:rPr>
-      </w:pPr>
-    </w:p>
-    <w:p>
-      <w:pPr>
-        <w:spacing w:after="0" w:line="240" w:lineRule="auto"/>
-        <w:rPr>
-          <w:rFonts w:ascii="Arial" w:hAnsi="Arial" w:cs="Arial"/>
-        </w:rPr>
-      </w:pPr>
-    </w:p>
-    <w:p>
-      <w:pPr>
-        <w:spacing w:after="0" w:line="240" w:lineRule="auto"/>
-        <w:rPr>
-          <w:rFonts w:ascii="Arial" w:hAnsi="Arial" w:cs="Arial"/>
+          <w:rFonts w:cstheme="minorHAnsi"/>
+          <w:sz w:val="24"/>
+          <w:szCs w:val="24"/>
+        </w:rPr>
+      </w:pPr>
+    </w:p>
+    <w:p>
+      <w:pPr>
+        <w:spacing w:after="0" w:line="240" w:lineRule="auto"/>
+        <w:rPr>
+          <w:rFonts w:cstheme="minorHAnsi"/>
+          <w:sz w:val="24"/>
+          <w:szCs w:val="24"/>
+        </w:rPr>
+      </w:pPr>
+      <w:r>
+        <w:rPr>
+          <w:rFonts w:cstheme="minorHAnsi"/>
+          <w:sz w:val="24"/>
+          <w:szCs w:val="24"/>
+        </w:rPr>
+        <w:t>To clean the dust</w:t>
+      </w:r>
+    </w:p>
+    <w:p>
+      <w:pPr>
+        <w:spacing w:after="0" w:line="240" w:lineRule="auto"/>
+        <w:rPr>
+          <w:rFonts w:cstheme="minorHAnsi"/>
+          <w:b/>
+          <w:bCs/>
+          <w:sz w:val="24"/>
+          <w:szCs w:val="24"/>
         </w:rPr>
       </w:pPr>
     </w:p>
     <w:p>
       <w:pPr>
         <w:pStyle w:val="Question"/>
-      </w:pPr>
-      <w:r>
+        <w:rPr>
+          <w:rFonts w:asciiTheme="minorHAnsi" w:hAnsiTheme="minorHAnsi" w:cstheme="minorHAnsi"/>
+          <w:b/>
+          <w:bCs/>
+          <w:sz w:val="24"/>
+          <w:szCs w:val="24"/>
+        </w:rPr>
+      </w:pPr>
+      <w:r>
+        <w:rPr>
+          <w:rFonts w:asciiTheme="minorHAnsi" w:hAnsiTheme="minorHAnsi" w:cstheme="minorHAnsi"/>
+          <w:b/>
+          <w:bCs/>
+          <w:sz w:val="24"/>
+          <w:szCs w:val="24"/>
+        </w:rPr>
         <w:t xml:space="preserve">What environmental factors can affect a computer? </w:t>
       </w:r>
     </w:p>
@@ -499,31 +1156,79 @@
       <w:pPr>
         <w:spacing w:after="0" w:line="240" w:lineRule="auto"/>
         <w:rPr>
-          <w:rFonts w:ascii="Arial" w:hAnsi="Arial" w:cs="Arial"/>
-        </w:rPr>
-      </w:pPr>
-    </w:p>
-    <w:p>
-      <w:pPr>
-        <w:spacing w:after="0" w:line="240" w:lineRule="auto"/>
-        <w:rPr>
-          <w:rFonts w:ascii="Arial" w:hAnsi="Arial" w:cs="Arial"/>
-        </w:rPr>
-      </w:pPr>
-    </w:p>
-    <w:p>
-      <w:pPr>
-        <w:spacing w:after="0" w:line="240" w:lineRule="auto"/>
-        <w:rPr>
-          <w:rFonts w:ascii="Arial" w:hAnsi="Arial" w:cs="Arial"/>
-        </w:rPr>
-      </w:pPr>
-    </w:p>
-    <w:p>
-      <w:pPr>
-        <w:spacing w:after="0" w:line="240" w:lineRule="auto"/>
-        <w:rPr>
-          <w:rFonts w:ascii="Arial" w:hAnsi="Arial" w:cs="Arial"/>
+          <w:rFonts w:cstheme="minorHAnsi"/>
+          <w:sz w:val="24"/>
+          <w:szCs w:val="24"/>
+        </w:rPr>
+      </w:pPr>
+    </w:p>
+    <w:p>
+      <w:pPr>
+        <w:pStyle w:val="ListParagraph"/>
+        <w:numPr>
+          <w:ilvl w:val="0"/>
+          <w:numId w:val="5"/>
+        </w:numPr>
+        <w:spacing w:after="0" w:line="240" w:lineRule="auto"/>
+        <w:rPr>
+          <w:rFonts w:cstheme="minorHAnsi"/>
+          <w:sz w:val="24"/>
+          <w:szCs w:val="24"/>
+        </w:rPr>
+      </w:pPr>
+      <w:r>
+        <w:rPr>
+          <w:rFonts w:cstheme="minorHAnsi"/>
+          <w:sz w:val="24"/>
+          <w:szCs w:val="24"/>
+        </w:rPr>
+        <w:t>Humidity</w:t>
+      </w:r>
+    </w:p>
+    <w:p>
+      <w:pPr>
+        <w:pStyle w:val="ListParagraph"/>
+        <w:numPr>
+          <w:ilvl w:val="0"/>
+          <w:numId w:val="5"/>
+        </w:numPr>
+        <w:spacing w:after="0" w:line="240" w:lineRule="auto"/>
+        <w:rPr>
+          <w:rFonts w:cstheme="minorHAnsi"/>
+          <w:sz w:val="24"/>
+          <w:szCs w:val="24"/>
+        </w:rPr>
+      </w:pPr>
+      <w:r>
+        <w:rPr>
+          <w:rFonts w:cstheme="minorHAnsi"/>
+          <w:sz w:val="24"/>
+          <w:szCs w:val="24"/>
+        </w:rPr>
+        <w:t>Temperature</w:t>
+      </w:r>
+    </w:p>
+    <w:p>
+      <w:pPr>
+        <w:spacing w:after="0" w:line="240" w:lineRule="auto"/>
+        <w:rPr>
+          <w:rFonts w:cstheme="minorHAnsi"/>
+          <w:b/>
+          <w:bCs/>
+          <w:sz w:val="24"/>
+          <w:szCs w:val="24"/>
+        </w:rPr>
+      </w:pPr>
+    </w:p>
+    <w:p>
+      <w:pPr>
+        <w:spacing w:after="0" w:line="240" w:lineRule="auto"/>
+        <w:rPr>
+          <w:rFonts w:cstheme="minorHAnsi"/>
+          <w:b/>
+          <w:bCs/>
+          <w:sz w:val="24"/>
+          <w:szCs w:val="24"/>
         </w:rPr>
       </w:pPr>
     </w:p>
@@ -536,59 +1241,115 @@
         </w:numPr>
         <w:spacing w:after="0" w:line="240" w:lineRule="auto"/>
         <w:rPr>
-          <w:rFonts w:ascii="Arial" w:eastAsia="Arial" w:hAnsi="Arial" w:cs="Arial"/>
+          <w:rFonts w:eastAsia="Arial" w:cstheme="minorHAnsi"/>
+          <w:b/>
+          <w:bCs/>
+          <w:sz w:val="24"/>
+          <w:szCs w:val="24"/>
         </w:rPr>
       </w:pPr>
       <w:r>
         <w:rPr>
           <w:rStyle w:val="QuestionChar"/>
+          <w:rFonts w:asciiTheme="minorHAnsi" w:hAnsiTheme="minorHAnsi" w:cstheme="minorHAnsi"/>
+          <w:b/>
+          <w:bCs/>
+          <w:sz w:val="24"/>
+          <w:szCs w:val="24"/>
         </w:rPr>
         <w:t>What are some tasks (at least 2) that could be included in a preventative</w:t>
       </w:r>
       <w:r>
         <w:rPr>
-          <w:rFonts w:ascii="Arial" w:eastAsia="Arial" w:hAnsi="Arial" w:cs="Arial"/>
+          <w:rFonts w:eastAsia="Arial" w:cstheme="minorHAnsi"/>
+          <w:b/>
+          <w:bCs/>
+          <w:sz w:val="24"/>
+          <w:szCs w:val="24"/>
         </w:rPr>
         <w:t xml:space="preserve"> maintenance plan? </w:t>
       </w:r>
     </w:p>
     <w:p>
       <w:pPr>
-        <w:spacing w:after="0" w:line="240" w:lineRule="auto"/>
-        <w:rPr>
-          <w:rFonts w:ascii="Arial" w:hAnsi="Arial" w:cs="Arial"/>
-        </w:rPr>
-      </w:pPr>
-    </w:p>
-    <w:p>
-      <w:pPr>
-        <w:spacing w:after="0" w:line="240" w:lineRule="auto"/>
-        <w:rPr>
-          <w:rFonts w:ascii="Arial" w:hAnsi="Arial" w:cs="Arial"/>
-        </w:rPr>
-      </w:pPr>
-    </w:p>
-    <w:p>
-      <w:pPr>
-        <w:spacing w:after="0" w:line="240" w:lineRule="auto"/>
-        <w:rPr>
-          <w:rFonts w:ascii="Arial" w:hAnsi="Arial" w:cs="Arial"/>
-        </w:rPr>
-      </w:pPr>
-    </w:p>
-    <w:p>
-      <w:pPr>
-        <w:spacing w:after="0" w:line="240" w:lineRule="auto"/>
-        <w:rPr>
-          <w:rFonts w:ascii="Arial" w:hAnsi="Arial" w:cs="Arial"/>
+        <w:pStyle w:val="ListParagraph"/>
+        <w:numPr>
+          <w:ilvl w:val="0"/>
+          <w:numId w:val="5"/>
+        </w:numPr>
+        <w:spacing w:after="0" w:line="240" w:lineRule="auto"/>
+        <w:rPr>
+          <w:rStyle w:val="QuestionChar"/>
+          <w:rFonts w:asciiTheme="minorHAnsi" w:eastAsiaTheme="minorHAnsi" w:hAnsiTheme="minorHAnsi" w:cstheme="minorHAnsi"/>
+          <w:sz w:val="24"/>
+          <w:szCs w:val="24"/>
+        </w:rPr>
+      </w:pPr>
+      <w:r>
+        <w:rPr>
+          <w:rStyle w:val="QuestionChar"/>
+          <w:rFonts w:asciiTheme="minorHAnsi" w:hAnsiTheme="minorHAnsi" w:cstheme="minorHAnsi"/>
+          <w:sz w:val="24"/>
+          <w:szCs w:val="24"/>
+        </w:rPr>
+        <w:t>Dust Cleaning</w:t>
+      </w:r>
+    </w:p>
+    <w:p>
+      <w:pPr>
+        <w:pStyle w:val="ListParagraph"/>
+        <w:numPr>
+          <w:ilvl w:val="0"/>
+          <w:numId w:val="5"/>
+        </w:numPr>
+        <w:spacing w:after="0" w:line="240" w:lineRule="auto"/>
+        <w:rPr>
+          <w:rFonts w:cstheme="minorHAnsi"/>
+          <w:sz w:val="24"/>
+          <w:szCs w:val="24"/>
+        </w:rPr>
+      </w:pPr>
+      <w:r>
+        <w:rPr>
+          <w:rStyle w:val="QuestionChar"/>
+          <w:rFonts w:asciiTheme="minorHAnsi" w:hAnsiTheme="minorHAnsi" w:cstheme="minorHAnsi"/>
+          <w:sz w:val="24"/>
+          <w:szCs w:val="24"/>
+        </w:rPr>
+        <w:t>Antivirus scanning</w:t>
+      </w:r>
+    </w:p>
+    <w:p>
+      <w:pPr>
+        <w:spacing w:after="0" w:line="240" w:lineRule="auto"/>
+        <w:rPr>
+          <w:rFonts w:cstheme="minorHAnsi"/>
+          <w:b/>
+          <w:bCs/>
+          <w:sz w:val="24"/>
+          <w:szCs w:val="24"/>
         </w:rPr>
       </w:pPr>
     </w:p>
     <w:p>
       <w:pPr>
         <w:pStyle w:val="Question"/>
-      </w:pPr>
-      <w:r>
+        <w:rPr>
+          <w:rFonts w:asciiTheme="minorHAnsi" w:hAnsiTheme="minorHAnsi" w:cstheme="minorHAnsi"/>
+          <w:b/>
+          <w:bCs/>
+          <w:sz w:val="24"/>
+          <w:szCs w:val="24"/>
+        </w:rPr>
+      </w:pPr>
+      <w:r>
+        <w:rPr>
+          <w:rFonts w:asciiTheme="minorHAnsi" w:hAnsiTheme="minorHAnsi" w:cstheme="minorHAnsi"/>
+          <w:b/>
+          <w:bCs/>
+          <w:sz w:val="24"/>
+          <w:szCs w:val="24"/>
+        </w:rPr>
         <w:t xml:space="preserve">What action should be taken before troubleshooting a computer? </w:t>
       </w:r>
     </w:p>
@@ -596,31 +1357,41 @@
       <w:pPr>
         <w:spacing w:after="0" w:line="240" w:lineRule="auto"/>
         <w:rPr>
-          <w:rFonts w:ascii="Arial" w:hAnsi="Arial" w:cs="Arial"/>
-        </w:rPr>
-      </w:pPr>
-    </w:p>
-    <w:p>
-      <w:pPr>
-        <w:spacing w:after="0" w:line="240" w:lineRule="auto"/>
-        <w:rPr>
-          <w:rFonts w:ascii="Arial" w:hAnsi="Arial" w:cs="Arial"/>
-        </w:rPr>
-      </w:pPr>
-    </w:p>
-    <w:p>
-      <w:pPr>
-        <w:spacing w:after="0" w:line="240" w:lineRule="auto"/>
-        <w:rPr>
-          <w:rFonts w:ascii="Arial" w:hAnsi="Arial" w:cs="Arial"/>
-        </w:rPr>
-      </w:pPr>
-    </w:p>
-    <w:p>
-      <w:pPr>
-        <w:spacing w:after="0" w:line="240" w:lineRule="auto"/>
-        <w:rPr>
-          <w:rFonts w:ascii="Arial" w:hAnsi="Arial" w:cs="Arial"/>
+          <w:rFonts w:cstheme="minorHAnsi"/>
+          <w:sz w:val="24"/>
+          <w:szCs w:val="24"/>
+        </w:rPr>
+      </w:pPr>
+      <w:r>
+        <w:rPr>
+          <w:rFonts w:cstheme="minorHAnsi"/>
+          <w:sz w:val="24"/>
+          <w:szCs w:val="24"/>
+        </w:rPr>
+        <w:t>Back up the customer’s data</w:t>
+      </w:r>
+    </w:p>
+    <w:p>
+      <w:pPr>
+        <w:spacing w:after="0" w:line="240" w:lineRule="auto"/>
+        <w:rPr>
+          <w:rFonts w:cstheme="minorHAnsi"/>
+          <w:b/>
+          <w:bCs/>
+          <w:sz w:val="24"/>
+          <w:szCs w:val="24"/>
+        </w:rPr>
+      </w:pPr>
+    </w:p>
+    <w:p>
+      <w:pPr>
+        <w:spacing w:after="0" w:line="240" w:lineRule="auto"/>
+        <w:rPr>
+          <w:rFonts w:cstheme="minorHAnsi"/>
+          <w:b/>
+          <w:bCs/>
+          <w:sz w:val="24"/>
+          <w:szCs w:val="24"/>
         </w:rPr>
       </w:pPr>
     </w:p>
@@ -633,16 +1404,32 @@
         </w:numPr>
         <w:spacing w:after="0" w:line="240" w:lineRule="auto"/>
         <w:rPr>
-          <w:rFonts w:ascii="Arial" w:eastAsia="Arial" w:hAnsi="Arial" w:cs="Arial"/>
+          <w:rFonts w:eastAsia="Arial" w:cstheme="minorHAnsi"/>
+          <w:b/>
+          <w:bCs/>
+          <w:sz w:val="24"/>
+          <w:szCs w:val="24"/>
         </w:rPr>
       </w:pPr>
       <w:r>
         <w:rPr>
           <w:rStyle w:val="QuestionChar"/>
+          <w:rFonts w:asciiTheme="minorHAnsi" w:hAnsiTheme="minorHAnsi" w:cstheme="minorHAnsi"/>
+          <w:b/>
+          <w:bCs/>
+          <w:sz w:val="24"/>
+          <w:szCs w:val="24"/>
         </w:rPr>
         <w:t>After troubleshooting and fixing a problem with a computer, what 2 things should a</w:t>
       </w:r>
       <w:r>
+        <w:rPr>
+          <w:rFonts w:cstheme="minorHAnsi"/>
+          <w:b/>
+          <w:bCs/>
+          <w:sz w:val="24"/>
+          <w:szCs w:val="24"/>
+        </w:rPr>
         <w:t xml:space="preserve"> computer technician do? </w:t>
       </w:r>
     </w:p>
@@ -650,79 +1437,156 @@
       <w:pPr>
         <w:spacing w:after="0" w:line="240" w:lineRule="auto"/>
         <w:rPr>
-          <w:rFonts w:ascii="Arial" w:hAnsi="Arial" w:cs="Arial"/>
-        </w:rPr>
-      </w:pPr>
-    </w:p>
-    <w:p>
-      <w:pPr>
-        <w:spacing w:after="0" w:line="240" w:lineRule="auto"/>
-        <w:rPr>
-          <w:rFonts w:ascii="Arial" w:hAnsi="Arial" w:cs="Arial"/>
-        </w:rPr>
-      </w:pPr>
-    </w:p>
-    <w:p>
-      <w:pPr>
-        <w:spacing w:after="0" w:line="240" w:lineRule="auto"/>
-        <w:rPr>
-          <w:rFonts w:ascii="Arial" w:hAnsi="Arial" w:cs="Arial"/>
-        </w:rPr>
-      </w:pPr>
-    </w:p>
-    <w:p>
-      <w:pPr>
-        <w:spacing w:after="0" w:line="240" w:lineRule="auto"/>
-        <w:rPr>
-          <w:rFonts w:ascii="Arial" w:hAnsi="Arial" w:cs="Arial"/>
+          <w:rFonts w:cstheme="minorHAnsi"/>
+          <w:sz w:val="24"/>
+          <w:szCs w:val="24"/>
+        </w:rPr>
+      </w:pPr>
+      <w:r>
+        <w:rPr>
+          <w:rFonts w:cstheme="minorHAnsi"/>
+          <w:sz w:val="24"/>
+          <w:szCs w:val="24"/>
+          <w:shd w:val="clear" w:color="auto" w:fill="FFFFFF"/>
+        </w:rPr>
+        <w:t>Verify the full system functionality and apply maintenance procedures</w:t>
+      </w:r>
+    </w:p>
+    <w:p>
+      <w:pPr>
+        <w:spacing w:after="0" w:line="240" w:lineRule="auto"/>
+        <w:rPr>
+          <w:rFonts w:cstheme="minorHAnsi"/>
+          <w:b/>
+          <w:bCs/>
+          <w:sz w:val="24"/>
+          <w:szCs w:val="24"/>
         </w:rPr>
       </w:pPr>
     </w:p>
     <w:p>
       <w:pPr>
         <w:pStyle w:val="Question"/>
-      </w:pPr>
-      <w:r>
+        <w:rPr>
+          <w:rFonts w:asciiTheme="minorHAnsi" w:hAnsiTheme="minorHAnsi" w:cstheme="minorHAnsi"/>
+          <w:b/>
+          <w:bCs/>
+          <w:sz w:val="24"/>
+          <w:szCs w:val="24"/>
+        </w:rPr>
+      </w:pPr>
+      <w:r>
+        <w:rPr>
+          <w:rFonts w:asciiTheme="minorHAnsi" w:hAnsiTheme="minorHAnsi" w:cstheme="minorHAnsi"/>
+          <w:b/>
+          <w:bCs/>
+          <w:sz w:val="24"/>
+          <w:szCs w:val="24"/>
+        </w:rPr>
         <w:t xml:space="preserve">What are some (at least 3) possible reasons a computer might not boot? </w:t>
       </w:r>
     </w:p>
     <w:p>
       <w:pPr>
-        <w:spacing w:after="0" w:line="240" w:lineRule="auto"/>
-        <w:rPr>
-          <w:rFonts w:ascii="Arial" w:hAnsi="Arial" w:cs="Arial"/>
-        </w:rPr>
-      </w:pPr>
-    </w:p>
-    <w:p>
-      <w:pPr>
-        <w:spacing w:after="0" w:line="240" w:lineRule="auto"/>
-        <w:rPr>
-          <w:rFonts w:ascii="Arial" w:hAnsi="Arial" w:cs="Arial"/>
-        </w:rPr>
-      </w:pPr>
-    </w:p>
-    <w:p>
-      <w:pPr>
-        <w:spacing w:after="0" w:line="240" w:lineRule="auto"/>
-        <w:rPr>
-          <w:rFonts w:ascii="Arial" w:hAnsi="Arial" w:cs="Arial"/>
-        </w:rPr>
-      </w:pPr>
-    </w:p>
-    <w:p>
-      <w:pPr>
-        <w:spacing w:after="0" w:line="240" w:lineRule="auto"/>
-        <w:rPr>
-          <w:rFonts w:ascii="Arial" w:hAnsi="Arial" w:cs="Arial"/>
-        </w:rPr>
-      </w:pPr>
-    </w:p>
-    <w:p>
-      <w:pPr>
-        <w:spacing w:after="0" w:line="240" w:lineRule="auto"/>
-        <w:rPr>
-          <w:rFonts w:ascii="Arial" w:hAnsi="Arial" w:cs="Arial"/>
+        <w:pStyle w:val="ListParagraph"/>
+        <w:numPr>
+          <w:ilvl w:val="0"/>
+          <w:numId w:val="5"/>
+        </w:numPr>
+        <w:spacing w:after="0" w:line="240" w:lineRule="auto"/>
+        <w:rPr>
+          <w:rFonts w:cstheme="minorHAnsi"/>
+          <w:sz w:val="24"/>
+          <w:szCs w:val="24"/>
+        </w:rPr>
+      </w:pPr>
+      <w:r>
+        <w:rPr>
+          <w:rFonts w:cstheme="minorHAnsi"/>
+          <w:sz w:val="24"/>
+          <w:szCs w:val="24"/>
+        </w:rPr>
+        <w:t>Loose memory modules</w:t>
+      </w:r>
+    </w:p>
+    <w:p>
+      <w:pPr>
+        <w:pStyle w:val="ListParagraph"/>
+        <w:numPr>
+          <w:ilvl w:val="0"/>
+          <w:numId w:val="5"/>
+        </w:numPr>
+        <w:spacing w:after="0" w:line="240" w:lineRule="auto"/>
+        <w:rPr>
+          <w:rFonts w:cstheme="minorHAnsi"/>
+          <w:sz w:val="24"/>
+          <w:szCs w:val="24"/>
+        </w:rPr>
+      </w:pPr>
+      <w:r>
+        <w:rPr>
+          <w:rFonts w:cstheme="minorHAnsi"/>
+          <w:sz w:val="24"/>
+          <w:szCs w:val="24"/>
+        </w:rPr>
+        <w:t>Unplugged cables</w:t>
+      </w:r>
+    </w:p>
+    <w:p>
+      <w:pPr>
+        <w:pStyle w:val="ListParagraph"/>
+        <w:numPr>
+          <w:ilvl w:val="0"/>
+          <w:numId w:val="5"/>
+        </w:numPr>
+        <w:spacing w:after="0" w:line="240" w:lineRule="auto"/>
+        <w:rPr>
+          <w:rFonts w:cstheme="minorHAnsi"/>
+          <w:sz w:val="24"/>
+          <w:szCs w:val="24"/>
+        </w:rPr>
+      </w:pPr>
+      <w:r>
+        <w:rPr>
+          <w:rFonts w:cstheme="minorHAnsi"/>
+          <w:sz w:val="24"/>
+          <w:szCs w:val="24"/>
+        </w:rPr>
+        <w:t>Corrupted Drivers</w:t>
+      </w:r>
+    </w:p>
+    <w:p>
+      <w:pPr>
+        <w:pStyle w:val="ListParagraph"/>
+        <w:numPr>
+          <w:ilvl w:val="0"/>
+          <w:numId w:val="5"/>
+        </w:numPr>
+        <w:spacing w:after="0" w:line="240" w:lineRule="auto"/>
+        <w:rPr>
+          <w:rFonts w:cstheme="minorHAnsi"/>
+          <w:sz w:val="24"/>
+          <w:szCs w:val="24"/>
+        </w:rPr>
+      </w:pPr>
+      <w:r>
+        <w:rPr>
+          <w:rFonts w:cstheme="minorHAnsi"/>
+          <w:sz w:val="24"/>
+          <w:szCs w:val="24"/>
+        </w:rPr>
+        <w:t>Wrong boot order</w:t>
+      </w:r>
+    </w:p>
+    <w:p>
+      <w:pPr>
+        <w:spacing w:after="0" w:line="240" w:lineRule="auto"/>
+        <w:rPr>
+          <w:rFonts w:cstheme="minorHAnsi"/>
+          <w:b/>
+          <w:bCs/>
+          <w:sz w:val="24"/>
+          <w:szCs w:val="24"/>
         </w:rPr>
       </w:pPr>
     </w:p>
@@ -735,12 +1599,21 @@
         </w:numPr>
         <w:spacing w:after="0" w:line="240" w:lineRule="auto"/>
         <w:rPr>
-          <w:rFonts w:ascii="Arial" w:eastAsia="Arial" w:hAnsi="Arial" w:cs="Arial"/>
+          <w:rFonts w:eastAsia="Arial" w:cstheme="minorHAnsi"/>
+          <w:b/>
+          <w:bCs/>
+          <w:sz w:val="24"/>
+          <w:szCs w:val="24"/>
         </w:rPr>
       </w:pPr>
       <w:r>
         <w:rPr>
           <w:rStyle w:val="QuestionChar"/>
+          <w:rFonts w:asciiTheme="minorHAnsi" w:hAnsiTheme="minorHAnsi" w:cstheme="minorHAnsi"/>
+          <w:b/>
+          <w:bCs/>
+          <w:sz w:val="24"/>
+          <w:szCs w:val="24"/>
         </w:rPr>
         <w:t xml:space="preserve">Give an example of an open-ended question a computer technician might ask a customer. </w:t>
       </w:r>
@@ -749,39 +1622,41 @@
       <w:pPr>
         <w:spacing w:after="0" w:line="240" w:lineRule="auto"/>
         <w:rPr>
-          <w:rFonts w:ascii="Arial" w:hAnsi="Arial" w:cs="Arial"/>
-        </w:rPr>
-      </w:pPr>
-    </w:p>
-    <w:p>
-      <w:pPr>
-        <w:spacing w:after="0" w:line="240" w:lineRule="auto"/>
-        <w:rPr>
-          <w:rFonts w:ascii="Arial" w:hAnsi="Arial" w:cs="Arial"/>
-        </w:rPr>
-      </w:pPr>
-    </w:p>
-    <w:p>
-      <w:pPr>
-        <w:spacing w:after="0" w:line="240" w:lineRule="auto"/>
-        <w:rPr>
-          <w:rFonts w:ascii="Arial" w:hAnsi="Arial" w:cs="Arial"/>
-        </w:rPr>
-      </w:pPr>
-    </w:p>
-    <w:p>
-      <w:pPr>
-        <w:spacing w:after="0" w:line="240" w:lineRule="auto"/>
-        <w:rPr>
-          <w:rFonts w:ascii="Arial" w:hAnsi="Arial" w:cs="Arial"/>
-        </w:rPr>
-      </w:pPr>
-    </w:p>
-    <w:p>
-      <w:pPr>
-        <w:spacing w:after="0" w:line="240" w:lineRule="auto"/>
-        <w:rPr>
-          <w:rFonts w:ascii="Arial" w:hAnsi="Arial" w:cs="Arial"/>
+          <w:rFonts w:cstheme="minorHAnsi"/>
+          <w:sz w:val="24"/>
+          <w:szCs w:val="24"/>
+        </w:rPr>
+      </w:pPr>
+      <w:r>
+        <w:rPr>
+          <w:rFonts w:cstheme="minorHAnsi"/>
+          <w:sz w:val="24"/>
+          <w:szCs w:val="24"/>
+        </w:rPr>
+        <w:t>What were you doing when the problem was identified?</w:t>
+      </w:r>
+    </w:p>
+    <w:p>
+      <w:pPr>
+        <w:spacing w:after="0" w:line="240" w:lineRule="auto"/>
+        <w:rPr>
+          <w:rFonts w:cstheme="minorHAnsi"/>
+          <w:b/>
+          <w:bCs/>
+          <w:sz w:val="24"/>
+          <w:szCs w:val="24"/>
+        </w:rPr>
+      </w:pPr>
+    </w:p>
+    <w:p>
+      <w:pPr>
+        <w:spacing w:after="0" w:line="240" w:lineRule="auto"/>
+        <w:rPr>
+          <w:rFonts w:cstheme="minorHAnsi"/>
+          <w:b/>
+          <w:bCs/>
+          <w:sz w:val="24"/>
+          <w:szCs w:val="24"/>
         </w:rPr>
       </w:pPr>
     </w:p>
@@ -794,12 +1669,21 @@
         </w:numPr>
         <w:spacing w:after="0" w:line="240" w:lineRule="auto"/>
         <w:rPr>
-          <w:rFonts w:ascii="Arial" w:eastAsia="Arial" w:hAnsi="Arial" w:cs="Arial"/>
+          <w:rFonts w:eastAsia="Arial" w:cstheme="minorHAnsi"/>
+          <w:b/>
+          <w:bCs/>
+          <w:sz w:val="24"/>
+          <w:szCs w:val="24"/>
         </w:rPr>
       </w:pPr>
       <w:r>
         <w:rPr>
           <w:rStyle w:val="QuestionChar"/>
+          <w:rFonts w:asciiTheme="minorHAnsi" w:hAnsiTheme="minorHAnsi" w:cstheme="minorHAnsi"/>
+          <w:b/>
+          <w:bCs/>
+          <w:sz w:val="24"/>
+          <w:szCs w:val="24"/>
         </w:rPr>
         <w:t xml:space="preserve">Give an example of a close-ended question a computer technician might ask a customer. </w:t>
       </w:r>
@@ -808,33 +1692,21 @@
       <w:pPr>
         <w:spacing w:after="0" w:line="240" w:lineRule="auto"/>
         <w:rPr>
-          <w:rFonts w:ascii="Arial" w:hAnsi="Arial" w:cs="Arial"/>
-        </w:rPr>
-      </w:pPr>
-    </w:p>
-    <w:p>
-      <w:pPr>
-        <w:spacing w:after="0" w:line="240" w:lineRule="auto"/>
-        <w:rPr>
-          <w:rFonts w:ascii="Arial" w:hAnsi="Arial" w:cs="Arial"/>
-        </w:rPr>
-      </w:pPr>
-    </w:p>
-    <w:p>
-      <w:pPr>
-        <w:spacing w:after="0" w:line="240" w:lineRule="auto"/>
-        <w:rPr>
-          <w:rFonts w:ascii="Arial" w:hAnsi="Arial" w:cs="Arial"/>
-        </w:rPr>
-      </w:pPr>
-    </w:p>
-    <w:p>
-      <w:pPr>
-        <w:spacing w:after="0" w:line="240" w:lineRule="auto"/>
-        <w:rPr>
-          <w:rFonts w:ascii="Arial" w:hAnsi="Arial" w:cs="Arial"/>
-        </w:rPr>
-      </w:pPr>
+          <w:rFonts w:cstheme="minorHAnsi"/>
+          <w:sz w:val="24"/>
+          <w:szCs w:val="24"/>
+        </w:rPr>
+      </w:pPr>
+      <w:r>
+        <w:rPr>
+          <w:rFonts w:cstheme="minorHAnsi"/>
+          <w:sz w:val="24"/>
+          <w:szCs w:val="24"/>
+        </w:rPr>
+        <w:t>Can you reproduce the problem?</w:t>
+      </w:r>
+      <w:bookmarkStart w:id="0" w:name="_GoBack"/>
+      <w:bookmarkEnd w:id="0"/>
     </w:p>
     <w:sectPr>
       <w:headerReference w:type="first" r:id="rId7"/>
@@ -944,7 +1816,7 @@
         <v:path o:extrusionok="f" gradientshapeok="t" o:connecttype="rect"/>
         <o:lock v:ext="edit" aspectratio="t"/>
       </v:shapetype>
-      <v:shape id="_x0000_i1027" type="#_x0000_t75" style="width:29.4pt;height:27.6pt;visibility:visible;mso-wrap-style:square" o:bullet="t">
+      <v:shape id="_x0000_i1075" type="#_x0000_t75" style="width:29.4pt;height:27.6pt;visibility:visible;mso-wrap-style:square" o:bullet="t">
         <v:imagedata r:id="rId1" o:title=""/>
       </v:shape>
     </w:pict>
@@ -1264,6 +2136,119 @@
     </w:lvl>
   </w:abstractNum>
   <w:abstractNum w:abstractNumId="3" w15:restartNumberingAfterBreak="0">
+    <w:nsid w:val="3A0E7918"/>
+    <w:multiLevelType w:val="hybridMultilevel"/>
+    <w:tmpl w:val="FE466FAC"/>
+    <w:lvl w:ilvl="0" w:tplc="486CA3BC">
+      <w:start w:val="24"/>
+      <w:numFmt w:val="bullet"/>
+      <w:lvlText w:val=""/>
+      <w:lvlJc w:val="left"/>
+      <w:pPr>
+        <w:ind w:left="720" w:hanging="360"/>
+      </w:pPr>
+      <w:rPr>
+        <w:rFonts w:ascii="Symbol" w:eastAsiaTheme="minorHAnsi" w:hAnsi="Symbol" w:cs="Arial" w:hint="default"/>
+      </w:rPr>
+    </w:lvl>
+    <w:lvl w:ilvl="1" w:tplc="04090003" w:tentative="1">
+      <w:start w:val="1"/>
+      <w:numFmt w:val="bullet"/>
+      <w:lvlText w:val="o"/>
+      <w:lvlJc w:val="left"/>
+      <w:pPr>
+        <w:ind w:left="1440" w:hanging="360"/>
+      </w:pPr>
+      <w:rPr>
+        <w:rFonts w:ascii="Courier New" w:hAnsi="Courier New" w:cs="Courier New" w:hint="default"/>
+      </w:rPr>
+    </w:lvl>
+    <w:lvl w:ilvl="2" w:tplc="04090005" w:tentative="1">
+      <w:start w:val="1"/>
+      <w:numFmt w:val="bullet"/>
+      <w:lvlText w:val=""/>
+      <w:lvlJc w:val="left"/>
+      <w:pPr>
+        <w:ind w:left="2160" w:hanging="360"/>
+      </w:pPr>
+      <w:rPr>
+        <w:rFonts w:ascii="Wingdings" w:hAnsi="Wingdings" w:hint="default"/>
+      </w:rPr>
+    </w:lvl>
+    <w:lvl w:ilvl="3" w:tplc="04090001" w:tentative="1">
+      <w:start w:val="1"/>
+      <w:numFmt w:val="bullet"/>
+      <w:lvlText w:val=""/>
+      <w:lvlJc w:val="left"/>
+      <w:pPr>
+        <w:ind w:left="2880" w:hanging="360"/>
+      </w:pPr>
+      <w:rPr>
+        <w:rFonts w:ascii="Symbol" w:hAnsi="Symbol" w:hint="default"/>
+      </w:rPr>
+    </w:lvl>
+    <w:lvl w:ilvl="4" w:tplc="04090003" w:tentative="1">
+      <w:start w:val="1"/>
+      <w:numFmt w:val="bullet"/>
+      <w:lvlText w:val="o"/>
+      <w:lvlJc w:val="left"/>
+      <w:pPr>
+        <w:ind w:left="3600" w:hanging="360"/>
+      </w:pPr>
+      <w:rPr>
+        <w:rFonts w:ascii="Courier New" w:hAnsi="Courier New" w:cs="Courier New" w:hint="default"/>
+      </w:rPr>
+    </w:lvl>
+    <w:lvl w:ilvl="5" w:tplc="04090005" w:tentative="1">
+      <w:start w:val="1"/>
+      <w:numFmt w:val="bullet"/>
+      <w:lvlText w:val=""/>
+      <w:lvlJc w:val="left"/>
+      <w:pPr>
+        <w:ind w:left="4320" w:hanging="360"/>
+      </w:pPr>
+      <w:rPr>
+        <w:rFonts w:ascii="Wingdings" w:hAnsi="Wingdings" w:hint="default"/>
+      </w:rPr>
+    </w:lvl>
+    <w:lvl w:ilvl="6" w:tplc="04090001" w:tentative="1">
+      <w:start w:val="1"/>
+      <w:numFmt w:val="bullet"/>
+      <w:lvlText w:val=""/>
+      <w:lvlJc w:val="left"/>
+      <w:pPr>
+        <w:ind w:left="5040" w:hanging="360"/>
+      </w:pPr>
+      <w:rPr>
+        <w:rFonts w:ascii="Symbol" w:hAnsi="Symbol" w:hint="default"/>
+      </w:rPr>
+    </w:lvl>
+    <w:lvl w:ilvl="7" w:tplc="04090003" w:tentative="1">
+      <w:start w:val="1"/>
+      <w:numFmt w:val="bullet"/>
+      <w:lvlText w:val="o"/>
+      <w:lvlJc w:val="left"/>
+      <w:pPr>
+        <w:ind w:left="5760" w:hanging="360"/>
+      </w:pPr>
+      <w:rPr>
+        <w:rFonts w:ascii="Courier New" w:hAnsi="Courier New" w:cs="Courier New" w:hint="default"/>
+      </w:rPr>
+    </w:lvl>
+    <w:lvl w:ilvl="8" w:tplc="04090005" w:tentative="1">
+      <w:start w:val="1"/>
+      <w:numFmt w:val="bullet"/>
+      <w:lvlText w:val=""/>
+      <w:lvlJc w:val="left"/>
+      <w:pPr>
+        <w:ind w:left="6480" w:hanging="360"/>
+      </w:pPr>
+      <w:rPr>
+        <w:rFonts w:ascii="Wingdings" w:hAnsi="Wingdings" w:hint="default"/>
+      </w:rPr>
+    </w:lvl>
+  </w:abstractNum>
+  <w:abstractNum w:abstractNumId="4" w15:restartNumberingAfterBreak="0">
     <w:nsid w:val="513F1A23"/>
     <w:multiLevelType w:val="hybridMultilevel"/>
     <w:tmpl w:val="B8AC51DE"/>
@@ -1383,10 +2368,13 @@
     <w:abstractNumId w:val="1"/>
   </w:num>
   <w:num w:numId="3">
-    <w:abstractNumId w:val="3"/>
+    <w:abstractNumId w:val="4"/>
   </w:num>
   <w:num w:numId="4">
     <w:abstractNumId w:val="0"/>
+  </w:num>
+  <w:num w:numId="5">
+    <w:abstractNumId w:val="3"/>
   </w:num>
 </w:numbering>
 </file>
@@ -1556,8 +2544,11 @@
     <w:lsdException w:name="Table 3D effects 3" w:semiHidden="1" w:unhideWhenUsed="1"/>
     <w:lsdException w:name="Table Contemporary" w:semiHidden="1" w:unhideWhenUsed="1"/>
     <w:lsdException w:name="Table Elegant" w:semiHidden="1" w:unhideWhenUsed="1"/>
+    <w:lsdException w:name="Table Professional" w:semiHidden="1" w:unhideWhenUsed="1"/>
     <w:lsdException w:name="Table Subtle 1" w:semiHidden="1" w:unhideWhenUsed="1"/>
     <w:lsdException w:name="Table Subtle 2" w:semiHidden="1" w:unhideWhenUsed="1"/>
+    <w:lsdException w:name="Table Web 1" w:semiHidden="1" w:unhideWhenUsed="1"/>
+    <w:lsdException w:name="Table Web 2" w:semiHidden="1" w:unhideWhenUsed="1"/>
     <w:lsdException w:name="Table Web 3" w:semiHidden="1" w:unhideWhenUsed="1"/>
     <w:lsdException w:name="Balloon Text" w:semiHidden="1" w:unhideWhenUsed="1"/>
     <w:lsdException w:name="Table Grid" w:uiPriority="59"/>
@@ -2067,6 +3058,32 @@
       <w:szCs w:val="26"/>
     </w:rPr>
   </w:style>
+  <w:style w:type="character" w:customStyle="1" w:styleId="normaltextrun">
+    <w:name w:val="normaltextrun"/>
+    <w:basedOn w:val="DefaultParagraphFont"/>
+    <w:rsid w:val="00441D2B"/>
+  </w:style>
+  <w:style w:type="character" w:customStyle="1" w:styleId="contextualspellingandgrammarerror">
+    <w:name w:val="contextualspellingandgrammarerror"/>
+    <w:basedOn w:val="DefaultParagraphFont"/>
+    <w:rsid w:val="00441D2B"/>
+  </w:style>
+  <w:style w:type="character" w:customStyle="1" w:styleId="eop">
+    <w:name w:val="eop"/>
+    <w:basedOn w:val="DefaultParagraphFont"/>
+    <w:rsid w:val="00441D2B"/>
+  </w:style>
+  <w:style w:type="character" w:styleId="Emphasis">
+    <w:name w:val="Emphasis"/>
+    <w:basedOn w:val="DefaultParagraphFont"/>
+    <w:uiPriority w:val="20"/>
+    <w:qFormat/>
+    <w:rsid w:val="00441D2B"/>
+    <w:rPr>
+      <w:i/>
+      <w:iCs/>
+    </w:rPr>
+  </w:style>
 </w:styles>
 </file>
 

</xml_diff>